<commit_message>
Update F12 Upravljanje posudbama i rezervacijama.docx
</commit_message>
<xml_diff>
--- a/Documentation/Upravljanje posudbama i rezervacijama/F12 Upravljanje posudbama i rezervacijama.docx
+++ b/Documentation/Upravljanje posudbama i rezervacijama/F12 Upravljanje posudbama i rezervacijama.docx
@@ -44,13 +44,43 @@
         <w:rPr>
           <w:lang w:val="hr-HR"/>
         </w:rPr>
-        <w:t xml:space="preserve">posudbama i rezervacijama pristupa s početne stranice. </w:t>
-      </w:r>
-      <w:r>
-        <w:rPr>
-          <w:lang w:val="hr-HR"/>
-        </w:rPr>
-        <w:t>U pregledu posudbi može pretraživati posudbe po različitim kriterijima i ako je moguće produljiti posudbu. U upravljanju  posudbama preko skenera može skenirati primjerak i karticu korisnika i tako vratiti posuditi ili rezervirati primjerak.</w:t>
+        <w:t>posudbama i rezervacijama pristupa s početne stranice. Na formi posudbe ima pregled posudbi koje može pretraživati i produljit</w:t>
+      </w:r>
+      <w:r>
+        <w:rPr>
+          <w:lang w:val="hr-HR"/>
+        </w:rPr>
+        <w:t>i</w:t>
+      </w:r>
+      <w:r>
+        <w:rPr>
+          <w:lang w:val="hr-HR"/>
+        </w:rPr>
+        <w:t xml:space="preserve">. </w:t>
+      </w:r>
+      <w:r>
+        <w:rPr>
+          <w:lang w:val="hr-HR"/>
+        </w:rPr>
+        <w:t>Na formi Upravljanje posudbama n</w:t>
+      </w:r>
+      <w:r>
+        <w:rPr>
+          <w:lang w:val="hr-HR"/>
+        </w:rPr>
+        <w:t>a početku skenira korisnikov QR kod i onda skenira bar kod primjerka. Ako su uneseni svi podaci, primjerak se može vratiti/posuditi</w:t>
+      </w:r>
+      <w:r>
+        <w:rPr>
+          <w:lang w:val="hr-HR"/>
+        </w:rPr>
+        <w:t>/rezervirati</w:t>
+      </w:r>
+      <w:r>
+        <w:rPr>
+          <w:lang w:val="hr-HR"/>
+        </w:rPr>
+        <w:t>.</w:t>
       </w:r>
     </w:p>
     <w:sectPr>

</xml_diff>